<commit_message>
docs: añadido report pap
</commit_message>
<xml_diff>
--- a/reports/Student #3/Planning and Progress Report - Student #3.docx
+++ b/reports/Student #3/Planning and Progress Report - Student #3.docx
@@ -186,7 +186,6 @@
           <w:lang w:val="en-GB"/>
         </w:rPr>
       </w:pPr>
-      <w:proofErr w:type="spellStart"/>
       <w:r>
         <w:rPr>
           <w:color w:val="4472C4" w:themeColor="accent1"/>
@@ -194,7 +193,6 @@
         </w:rPr>
         <w:t>Repositorio</w:t>
       </w:r>
-      <w:proofErr w:type="spellEnd"/>
       <w:r>
         <w:rPr>
           <w:color w:val="4472C4" w:themeColor="accent1"/>
@@ -262,13 +260,8 @@
         <w:t>ó</w:t>
       </w:r>
       <w:r>
-        <w:t xml:space="preserve">mez </w:t>
-      </w:r>
-      <w:proofErr w:type="spellStart"/>
-      <w:r>
-        <w:t>Borrallo</w:t>
-      </w:r>
-      <w:proofErr w:type="spellEnd"/>
+        <w:t>mez Borrallo</w:t>
+      </w:r>
       <w:r>
         <w:t xml:space="preserve"> (</w:t>
       </w:r>
@@ -1614,7 +1607,7 @@
           <w:noProof/>
         </w:rPr>
         <w:drawing>
-          <wp:inline distT="0" distB="0" distL="0" distR="0" wp14:anchorId="2732754D" wp14:editId="1AA3CD12">
+          <wp:inline distT="0" distB="0" distL="0" distR="0" wp14:anchorId="2732754D" wp14:editId="0EA3D332">
             <wp:extent cx="5727700" cy="2108835"/>
             <wp:effectExtent l="0" t="0" r="6350" b="5715"/>
             <wp:docPr id="1753448426" name="Imagen 1" descr="Captura de pantalla de computadora&#10;&#10;Descripción generada automáticamente"/>
@@ -1746,69 +1739,13 @@
         <w:rPr>
           <w:lang w:val="en-GB"/>
         </w:rPr>
-        <w:t xml:space="preserve">Task - 30 - Student 3 - Mandatory – Project: </w:t>
-      </w:r>
-      <w:proofErr w:type="spellStart"/>
+        <w:t>Task - 30 - Student 3 - Mandatory – Project: c</w:t>
+      </w:r>
       <w:r>
         <w:rPr>
           <w:lang w:val="en-GB"/>
         </w:rPr>
-        <w:t>c</w:t>
-      </w:r>
-      <w:r>
-        <w:rPr>
-          <w:lang w:val="en-GB"/>
-        </w:rPr>
-        <w:t>rear</w:t>
-      </w:r>
-      <w:proofErr w:type="spellEnd"/>
-      <w:r>
-        <w:rPr>
-          <w:lang w:val="en-GB"/>
-        </w:rPr>
-        <w:t xml:space="preserve"> la </w:t>
-      </w:r>
-      <w:proofErr w:type="spellStart"/>
-      <w:r>
-        <w:rPr>
-          <w:lang w:val="en-GB"/>
-        </w:rPr>
-        <w:t>clase</w:t>
-      </w:r>
-      <w:proofErr w:type="spellEnd"/>
-      <w:r>
-        <w:rPr>
-          <w:lang w:val="en-GB"/>
-        </w:rPr>
-        <w:t xml:space="preserve"> </w:t>
-      </w:r>
-      <w:proofErr w:type="spellStart"/>
-      <w:r>
-        <w:rPr>
-          <w:lang w:val="en-GB"/>
-        </w:rPr>
-        <w:t>TrainingModule</w:t>
-      </w:r>
-      <w:proofErr w:type="spellEnd"/>
-      <w:r>
-        <w:rPr>
-          <w:lang w:val="en-GB"/>
-        </w:rPr>
-        <w:t xml:space="preserve">. Tiempo </w:t>
-      </w:r>
-      <w:proofErr w:type="spellStart"/>
-      <w:r>
-        <w:rPr>
-          <w:lang w:val="en-GB"/>
-        </w:rPr>
-        <w:t>estimado</w:t>
-      </w:r>
-      <w:proofErr w:type="spellEnd"/>
-      <w:r>
-        <w:rPr>
-          <w:lang w:val="en-GB"/>
-        </w:rPr>
-        <w:t xml:space="preserve"> </w:t>
+        <w:t xml:space="preserve">rear la clase TrainingModule. Tiempo estimado </w:t>
       </w:r>
       <w:r>
         <w:rPr>
@@ -1820,21 +1757,7 @@
         <w:rPr>
           <w:lang w:val="en-GB"/>
         </w:rPr>
-        <w:t xml:space="preserve"> </w:t>
-      </w:r>
-      <w:proofErr w:type="spellStart"/>
-      <w:r>
-        <w:rPr>
-          <w:lang w:val="en-GB"/>
-        </w:rPr>
-        <w:t>minutos</w:t>
-      </w:r>
-      <w:proofErr w:type="spellEnd"/>
-      <w:r>
-        <w:rPr>
-          <w:lang w:val="en-GB"/>
-        </w:rPr>
-        <w:t>. Tiempo real 1 hora.</w:t>
+        <w:t xml:space="preserve"> minutos. Tiempo real 1 hora.</w:t>
       </w:r>
     </w:p>
     <w:p>
@@ -1849,49 +1772,7 @@
         <w:rPr>
           <w:lang w:val="en-GB"/>
         </w:rPr>
-        <w:t xml:space="preserve">Task - 31 - Student 3 - Mandatory – Project: </w:t>
-      </w:r>
-      <w:proofErr w:type="spellStart"/>
-      <w:r>
-        <w:rPr>
-          <w:lang w:val="en-GB"/>
-        </w:rPr>
-        <w:t>crear</w:t>
-      </w:r>
-      <w:proofErr w:type="spellEnd"/>
-      <w:r>
-        <w:rPr>
-          <w:lang w:val="en-GB"/>
-        </w:rPr>
-        <w:t xml:space="preserve"> la </w:t>
-      </w:r>
-      <w:proofErr w:type="spellStart"/>
-      <w:r>
-        <w:rPr>
-          <w:lang w:val="en-GB"/>
-        </w:rPr>
-        <w:t>clase</w:t>
-      </w:r>
-      <w:proofErr w:type="spellEnd"/>
-      <w:r>
-        <w:rPr>
-          <w:lang w:val="en-GB"/>
-        </w:rPr>
-        <w:t xml:space="preserve"> </w:t>
-      </w:r>
-      <w:proofErr w:type="spellStart"/>
-      <w:r>
-        <w:rPr>
-          <w:lang w:val="en-GB"/>
-        </w:rPr>
-        <w:t>TrainingSession</w:t>
-      </w:r>
-      <w:proofErr w:type="spellEnd"/>
-      <w:r>
-        <w:rPr>
-          <w:lang w:val="en-GB"/>
-        </w:rPr>
-        <w:t xml:space="preserve">. </w:t>
+        <w:t xml:space="preserve">Task - 31 - Student 3 - Mandatory – Project: crear la clase TrainingSession. </w:t>
       </w:r>
       <w:r>
         <w:t xml:space="preserve">Tiempo estimado </w:t>
@@ -1911,37 +1792,8 @@
           <w:numId w:val="14"/>
         </w:numPr>
       </w:pPr>
-      <w:proofErr w:type="spellStart"/>
-      <w:r>
-        <w:t>Task</w:t>
-      </w:r>
-      <w:proofErr w:type="spellEnd"/>
-      <w:r>
-        <w:t xml:space="preserve"> - 32 - </w:t>
-      </w:r>
-      <w:proofErr w:type="spellStart"/>
-      <w:r>
-        <w:t>Student</w:t>
-      </w:r>
-      <w:proofErr w:type="spellEnd"/>
-      <w:r>
-        <w:t xml:space="preserve"> 3 - </w:t>
-      </w:r>
-      <w:proofErr w:type="spellStart"/>
-      <w:r>
-        <w:t>Mandatory</w:t>
-      </w:r>
-      <w:proofErr w:type="spellEnd"/>
-      <w:r>
-        <w:t xml:space="preserve"> – Project: crear la clase </w:t>
-      </w:r>
-      <w:proofErr w:type="spellStart"/>
-      <w:r>
-        <w:t>develop</w:t>
-      </w:r>
-      <w:proofErr w:type="spellEnd"/>
-      <w:r>
-        <w:t xml:space="preserve"> con sus atributos. Tiempo</w:t>
+      <w:r>
+        <w:t>Task - 32 - Student 3 - Mandatory – Project: crear la clase develop con sus atributos. Tiempo</w:t>
       </w:r>
       <w:r>
         <w:t xml:space="preserve"> estimado de </w:t>
@@ -1961,29 +1813,8 @@
           <w:numId w:val="14"/>
         </w:numPr>
       </w:pPr>
-      <w:proofErr w:type="spellStart"/>
-      <w:r>
-        <w:t>Task</w:t>
-      </w:r>
-      <w:proofErr w:type="spellEnd"/>
-      <w:r>
-        <w:t xml:space="preserve"> -33 - </w:t>
-      </w:r>
-      <w:proofErr w:type="spellStart"/>
-      <w:r>
-        <w:t>Student</w:t>
-      </w:r>
-      <w:proofErr w:type="spellEnd"/>
-      <w:r>
-        <w:t xml:space="preserve"> 3 – </w:t>
-      </w:r>
-      <w:proofErr w:type="spellStart"/>
-      <w:r>
-        <w:t>Mandatory</w:t>
-      </w:r>
-      <w:proofErr w:type="spellEnd"/>
-      <w:r>
-        <w:t xml:space="preserve"> – Test: popular la base de datos, añadi</w:t>
+      <w:r>
+        <w:t>Task -33 - Student 3 – Mandatory – Test: popular la base de datos, añadi</w:t>
       </w:r>
       <w:r>
         <w:t xml:space="preserve">endo ejemplos a las nuevas clases creadas. Tiempo estimado </w:t>
@@ -2007,21 +1838,7 @@
         <w:rPr>
           <w:lang w:val="en-GB"/>
         </w:rPr>
-        <w:t xml:space="preserve">Task- 34- Supplementary – Group: </w:t>
-      </w:r>
-      <w:proofErr w:type="spellStart"/>
-      <w:r>
-        <w:rPr>
-          <w:lang w:val="en-GB"/>
-        </w:rPr>
-        <w:t>crear</w:t>
-      </w:r>
-      <w:proofErr w:type="spellEnd"/>
-      <w:r>
-        <w:rPr>
-          <w:lang w:val="en-GB"/>
-        </w:rPr>
-        <w:t xml:space="preserve"> A</w:t>
+        <w:t>Task- 34- Supplementary – Group: crear A</w:t>
       </w:r>
       <w:r>
         <w:rPr>
@@ -2045,34 +1862,16 @@
         </w:numPr>
       </w:pPr>
       <w:r>
-        <w:t xml:space="preserve">Task-06 – </w:t>
-      </w:r>
-      <w:proofErr w:type="spellStart"/>
-      <w:r>
-        <w:t>Mandatory</w:t>
-      </w:r>
-      <w:proofErr w:type="spellEnd"/>
-      <w:r>
-        <w:t xml:space="preserve"> – </w:t>
-      </w:r>
-      <w:proofErr w:type="spellStart"/>
-      <w:r>
-        <w:t>Group</w:t>
-      </w:r>
-      <w:proofErr w:type="spellEnd"/>
-      <w:r>
-        <w:t>: crear la clase</w:t>
-      </w:r>
-      <w:r>
-        <w:t xml:space="preserve"> </w:t>
-      </w:r>
-      <w:proofErr w:type="spellStart"/>
-      <w:r>
-        <w:t>notice</w:t>
-      </w:r>
-      <w:proofErr w:type="spellEnd"/>
-      <w:r>
-        <w:t>. Tiempo estimado 15 minutos. Tiempo real dedicado 20 minutos.</w:t>
+        <w:t>Task-06 – Mandatory – Group: crear la clase</w:t>
+      </w:r>
+      <w:r>
+        <w:t xml:space="preserve"> notice. Tiempo estimado </w:t>
+      </w:r>
+      <w:r>
+        <w:t>30</w:t>
+      </w:r>
+      <w:r>
+        <w:t xml:space="preserve"> minutos. Tiempo real dedicado 20 minutos.</w:t>
       </w:r>
     </w:p>
     <w:p>
@@ -2093,41 +1892,13 @@
         <w:rPr>
           <w:lang w:val="en-GB"/>
         </w:rPr>
-        <w:t xml:space="preserve">Student #3 - </w:t>
-      </w:r>
-      <w:proofErr w:type="gramStart"/>
+        <w:t xml:space="preserve">Student #3 - Mandatory </w:t>
+      </w:r>
       <w:r>
         <w:rPr>
           <w:lang w:val="en-GB"/>
         </w:rPr>
-        <w:t xml:space="preserve">Mandatory </w:t>
-      </w:r>
-      <w:r>
-        <w:rPr>
-          <w:lang w:val="en-GB"/>
-        </w:rPr>
-        <w:t>:</w:t>
-      </w:r>
-      <w:proofErr w:type="gramEnd"/>
-      <w:r>
-        <w:rPr>
-          <w:lang w:val="en-GB"/>
-        </w:rPr>
-        <w:t xml:space="preserve"> Crear </w:t>
-      </w:r>
-      <w:proofErr w:type="spellStart"/>
-      <w:r>
-        <w:rPr>
-          <w:lang w:val="en-GB"/>
-        </w:rPr>
-        <w:t>developerDashboard</w:t>
-      </w:r>
-      <w:proofErr w:type="spellEnd"/>
-      <w:r>
-        <w:rPr>
-          <w:lang w:val="en-GB"/>
-        </w:rPr>
-        <w:t xml:space="preserve">. </w:t>
+        <w:t xml:space="preserve">: Crear developerDashboard. </w:t>
       </w:r>
       <w:r>
         <w:t>Tiempo estimado 5 minutos. Tiempo r</w:t>
@@ -2150,56 +1921,14 @@
           <w:numId w:val="14"/>
         </w:numPr>
       </w:pPr>
-      <w:proofErr w:type="spellStart"/>
-      <w:r>
-        <w:t>Task</w:t>
-      </w:r>
-      <w:proofErr w:type="spellEnd"/>
-      <w:r>
-        <w:t xml:space="preserve"> 35 – </w:t>
-      </w:r>
-      <w:proofErr w:type="spellStart"/>
-      <w:r>
-        <w:t>Student</w:t>
-      </w:r>
-      <w:proofErr w:type="spellEnd"/>
-      <w:r>
-        <w:t xml:space="preserve"> #3 </w:t>
-      </w:r>
-      <w:proofErr w:type="spellStart"/>
-      <w:r>
-        <w:t>Supplementary</w:t>
-      </w:r>
-      <w:proofErr w:type="spellEnd"/>
-      <w:r>
-        <w:t xml:space="preserve">: </w:t>
-      </w:r>
-      <w:proofErr w:type="spellStart"/>
-      <w:r>
-        <w:t>Genenar</w:t>
-      </w:r>
-      <w:proofErr w:type="spellEnd"/>
-      <w:r>
-        <w:t xml:space="preserve"> </w:t>
-      </w:r>
-      <w:proofErr w:type="spellStart"/>
-      <w:r>
-        <w:t>Analisis</w:t>
-      </w:r>
-      <w:proofErr w:type="spellEnd"/>
-      <w:r>
-        <w:t xml:space="preserve"> </w:t>
-      </w:r>
-      <w:proofErr w:type="spellStart"/>
-      <w:r>
-        <w:t>report</w:t>
-      </w:r>
-      <w:proofErr w:type="spellEnd"/>
-      <w:r>
-        <w:t xml:space="preserve"> Tiempo estimado </w:t>
-      </w:r>
-      <w:r>
-        <w:t>50 min</w:t>
+      <w:r>
+        <w:t xml:space="preserve">Task 35 – Student #3 Supplementary: Genenar Analisis report Tiempo estimado </w:t>
+      </w:r>
+      <w:r>
+        <w:t>35</w:t>
+      </w:r>
+      <w:r>
+        <w:t xml:space="preserve"> min</w:t>
       </w:r>
       <w:r>
         <w:t>. Tiemp</w:t>
@@ -2223,41 +1952,13 @@
         <w:rPr>
           <w:lang w:val="en-GB"/>
         </w:rPr>
-        <w:t xml:space="preserve">Task 36 – Student #3 Supplementary: </w:t>
-      </w:r>
-      <w:proofErr w:type="spellStart"/>
+        <w:t>Task 36 – Student #3 Supplementary: Generar P</w:t>
+      </w:r>
       <w:r>
         <w:rPr>
           <w:lang w:val="en-GB"/>
         </w:rPr>
-        <w:t>Generar</w:t>
-      </w:r>
-      <w:proofErr w:type="spellEnd"/>
-      <w:r>
-        <w:rPr>
-          <w:lang w:val="en-GB"/>
-        </w:rPr>
-        <w:t xml:space="preserve"> P</w:t>
-      </w:r>
-      <w:r>
-        <w:rPr>
-          <w:lang w:val="en-GB"/>
-        </w:rPr>
-        <w:t xml:space="preserve">lanning and Progress report. Tiempo </w:t>
-      </w:r>
-      <w:proofErr w:type="spellStart"/>
-      <w:r>
-        <w:rPr>
-          <w:lang w:val="en-GB"/>
-        </w:rPr>
-        <w:t>estimado</w:t>
-      </w:r>
-      <w:proofErr w:type="spellEnd"/>
-      <w:r>
-        <w:rPr>
-          <w:lang w:val="en-GB"/>
-        </w:rPr>
-        <w:t xml:space="preserve"> 20 min. Tiempo real 40 min.</w:t>
+        <w:t>lanning and Progress report. Tiempo estimado 20 min. Tiempo real 40 min.</w:t>
       </w:r>
     </w:p>
     <w:p>
@@ -2272,16 +1973,8 @@
         <w:rPr>
           <w:lang w:val="en-GB"/>
         </w:rPr>
-        <w:t xml:space="preserve">Task 37 – Student #3 Supplementary: </w:t>
-      </w:r>
-      <w:proofErr w:type="spellStart"/>
-      <w:r>
-        <w:rPr>
-          <w:lang w:val="en-GB"/>
-        </w:rPr>
-        <w:t>Generar</w:t>
-      </w:r>
-      <w:proofErr w:type="spellEnd"/>
+        <w:t>Task 37 – Student #3 Supplementary: Generar</w:t>
+      </w:r>
       <w:r>
         <w:rPr>
           <w:lang w:val="en-GB"/>
@@ -2451,44 +2144,8 @@
       </w:r>
       <w:r>
         <w:tab/>
-      </w:r>
-      <w:proofErr w:type="spellStart"/>
-      <w:r>
-        <w:t>Task</w:t>
-      </w:r>
-      <w:proofErr w:type="spellEnd"/>
-      <w:r>
-        <w:t xml:space="preserve"> - 30 - </w:t>
-      </w:r>
-      <w:proofErr w:type="spellStart"/>
-      <w:r>
-        <w:t>Student</w:t>
-      </w:r>
-      <w:proofErr w:type="spellEnd"/>
-      <w:r>
-        <w:t xml:space="preserve"> 3 - </w:t>
-      </w:r>
-      <w:proofErr w:type="spellStart"/>
-      <w:r>
-        <w:t>Mandatory</w:t>
-      </w:r>
-      <w:proofErr w:type="spellEnd"/>
-      <w:r>
-        <w:t xml:space="preserve"> – Project: Se ha creado la clase </w:t>
-      </w:r>
-      <w:proofErr w:type="spellStart"/>
-      <w:r>
-        <w:t>TrainingModule</w:t>
-      </w:r>
-      <w:proofErr w:type="spellEnd"/>
-      <w:r>
-        <w:t xml:space="preserve"> y se ha </w:t>
-      </w:r>
-      <w:proofErr w:type="spellStart"/>
-      <w:r>
-        <w:t>populado</w:t>
-      </w:r>
-      <w:proofErr w:type="spellEnd"/>
+        <w:t>Task - 30 - Student 3 - Mandatory – Project: Se ha creado la clase TrainingModule y se ha populado</w:t>
+      </w:r>
       <w:r>
         <w:t xml:space="preserve"> según las directrices.</w:t>
       </w:r>
@@ -2499,55 +2156,37 @@
       </w:r>
       <w:r>
         <w:tab/>
-      </w:r>
-      <w:proofErr w:type="spellStart"/>
-      <w:r>
-        <w:t>Task</w:t>
-      </w:r>
-      <w:proofErr w:type="spellEnd"/>
-      <w:r>
-        <w:t xml:space="preserve"> - 31 - </w:t>
-      </w:r>
-      <w:proofErr w:type="spellStart"/>
-      <w:r>
-        <w:t>Student</w:t>
-      </w:r>
-      <w:proofErr w:type="spellEnd"/>
-      <w:r>
-        <w:t xml:space="preserve"> 3 - </w:t>
-      </w:r>
-      <w:proofErr w:type="spellStart"/>
-      <w:r>
-        <w:t>Mandatory</w:t>
-      </w:r>
-      <w:proofErr w:type="spellEnd"/>
-      <w:r>
-        <w:t xml:space="preserve"> – Project: </w:t>
+        <w:t xml:space="preserve">Task - 31 - Student 3 - Mandatory – Project: </w:t>
       </w:r>
       <w:r>
         <w:t>S</w:t>
       </w:r>
       <w:r>
+        <w:t>e ha creado la clase Training</w:t>
+      </w:r>
+      <w:r>
+        <w:t>Session</w:t>
+      </w:r>
+      <w:r>
+        <w:t xml:space="preserve"> y se ha populado según las directrices.</w:t>
+      </w:r>
+    </w:p>
+    <w:p>
+      <w:r>
+        <w:t>•</w:t>
+      </w:r>
+      <w:r>
+        <w:tab/>
+        <w:t>Task - 32 - Student 3 - Mandatory – Project: S</w:t>
+      </w:r>
+      <w:r>
         <w:t xml:space="preserve">e ha creado la clase </w:t>
       </w:r>
-      <w:proofErr w:type="spellStart"/>
-      <w:r>
-        <w:t>Training</w:t>
-      </w:r>
-      <w:r>
-        <w:t>Session</w:t>
-      </w:r>
-      <w:proofErr w:type="spellEnd"/>
-      <w:r>
-        <w:t xml:space="preserve"> y se ha </w:t>
-      </w:r>
-      <w:proofErr w:type="spellStart"/>
-      <w:r>
-        <w:t>populado</w:t>
-      </w:r>
-      <w:proofErr w:type="spellEnd"/>
-      <w:r>
-        <w:t xml:space="preserve"> según las directrices.</w:t>
+      <w:r>
+        <w:t>Develop</w:t>
+      </w:r>
+      <w:r>
+        <w:t xml:space="preserve"> y se ha populado según las directrices.</w:t>
       </w:r>
     </w:p>
     <w:p>
@@ -2556,49 +2195,40 @@
       </w:r>
       <w:r>
         <w:tab/>
-      </w:r>
-      <w:proofErr w:type="spellStart"/>
-      <w:r>
-        <w:t>Task</w:t>
-      </w:r>
-      <w:proofErr w:type="spellEnd"/>
-      <w:r>
-        <w:t xml:space="preserve"> - 32 - </w:t>
-      </w:r>
-      <w:proofErr w:type="spellStart"/>
-      <w:r>
-        <w:t>Student</w:t>
-      </w:r>
-      <w:proofErr w:type="spellEnd"/>
-      <w:r>
-        <w:t xml:space="preserve"> 3 - </w:t>
-      </w:r>
-      <w:proofErr w:type="spellStart"/>
-      <w:r>
-        <w:t>Mandatory</w:t>
-      </w:r>
-      <w:proofErr w:type="spellEnd"/>
-      <w:r>
-        <w:t xml:space="preserve"> – Project: S</w:t>
+        <w:t>Task -33 - Student 3 – Mandatory – Test: Se ha populado la BBDD según la</w:t>
+      </w:r>
+      <w:r>
+        <w:t>s directrices dadas por los profesores</w:t>
+      </w:r>
+    </w:p>
+    <w:p>
+      <w:r>
+        <w:t>•</w:t>
+      </w:r>
+      <w:r>
+        <w:tab/>
+        <w:t>Task- 34- Supplementary – Group: Se ha creado e</w:t>
+      </w:r>
+      <w:r>
+        <w:t>l AdministratorDashboard siguiendo las buenas prácticas</w:t>
+      </w:r>
+    </w:p>
+    <w:p>
+      <w:r>
+        <w:t>•</w:t>
+      </w:r>
+      <w:r>
+        <w:tab/>
+        <w:t>Task-06 – Mandatory – Group: S</w:t>
       </w:r>
       <w:r>
         <w:t xml:space="preserve">e ha creado la clase </w:t>
       </w:r>
-      <w:proofErr w:type="spellStart"/>
-      <w:r>
-        <w:t>Develop</w:t>
-      </w:r>
-      <w:proofErr w:type="spellEnd"/>
-      <w:r>
-        <w:t xml:space="preserve"> y se ha </w:t>
-      </w:r>
-      <w:proofErr w:type="spellStart"/>
-      <w:r>
-        <w:t>populado</w:t>
-      </w:r>
-      <w:proofErr w:type="spellEnd"/>
-      <w:r>
-        <w:t xml:space="preserve"> según las directrices.</w:t>
+      <w:r>
+        <w:t>Notice</w:t>
+      </w:r>
+      <w:r>
+        <w:t xml:space="preserve"> y se ha populado según las directrices.</w:t>
       </w:r>
     </w:p>
     <w:p>
@@ -2607,41 +2237,16 @@
       </w:r>
       <w:r>
         <w:tab/>
-      </w:r>
-      <w:proofErr w:type="spellStart"/>
-      <w:r>
-        <w:t>Task</w:t>
-      </w:r>
-      <w:proofErr w:type="spellEnd"/>
-      <w:r>
-        <w:t xml:space="preserve"> -33 - </w:t>
-      </w:r>
-      <w:proofErr w:type="spellStart"/>
-      <w:r>
-        <w:t>Student</w:t>
-      </w:r>
-      <w:proofErr w:type="spellEnd"/>
-      <w:r>
-        <w:t xml:space="preserve"> 3 – </w:t>
-      </w:r>
-      <w:proofErr w:type="spellStart"/>
-      <w:r>
-        <w:t>Mandatory</w:t>
-      </w:r>
-      <w:proofErr w:type="spellEnd"/>
-      <w:r>
-        <w:t xml:space="preserve"> – Test: Se ha </w:t>
-      </w:r>
-      <w:proofErr w:type="spellStart"/>
-      <w:r>
-        <w:t>populado</w:t>
-      </w:r>
-      <w:proofErr w:type="spellEnd"/>
-      <w:r>
-        <w:t xml:space="preserve"> la BBDD según la</w:t>
-      </w:r>
-      <w:r>
-        <w:t>s directrices dadas por los profesores</w:t>
+        <w:t xml:space="preserve">Task-22 – Student #3 - Mandatory : </w:t>
+      </w:r>
+      <w:r>
+        <w:t xml:space="preserve">Se ha creado el </w:t>
+      </w:r>
+      <w:r>
+        <w:t>Develope</w:t>
+      </w:r>
+      <w:r>
+        <w:t>rDashboard siguiendo las buenas prácticas</w:t>
       </w:r>
     </w:p>
     <w:p>
@@ -2650,41 +2255,13 @@
       </w:r>
       <w:r>
         <w:tab/>
-      </w:r>
-      <w:proofErr w:type="spellStart"/>
-      <w:r>
-        <w:t>Task</w:t>
-      </w:r>
-      <w:proofErr w:type="spellEnd"/>
-      <w:r>
-        <w:t xml:space="preserve">- 34- </w:t>
-      </w:r>
-      <w:proofErr w:type="spellStart"/>
-      <w:r>
-        <w:t>Supplementary</w:t>
-      </w:r>
-      <w:proofErr w:type="spellEnd"/>
-      <w:r>
-        <w:t xml:space="preserve"> – </w:t>
-      </w:r>
-      <w:proofErr w:type="spellStart"/>
-      <w:r>
-        <w:t>Group</w:t>
-      </w:r>
-      <w:proofErr w:type="spellEnd"/>
-      <w:r>
-        <w:t>: Se ha creado e</w:t>
-      </w:r>
-      <w:r>
-        <w:t xml:space="preserve">l </w:t>
-      </w:r>
-      <w:proofErr w:type="spellStart"/>
-      <w:r>
-        <w:t>AdministratorDashboard</w:t>
-      </w:r>
-      <w:proofErr w:type="spellEnd"/>
-      <w:r>
-        <w:t xml:space="preserve"> siguiendo las buenas prácticas</w:t>
+        <w:t xml:space="preserve">Task 35 – Student #3 Supplementary: </w:t>
+      </w:r>
+      <w:r>
+        <w:t>Se ha generado el Análisis report, indicando la</w:t>
+      </w:r>
+      <w:r>
+        <w:t>s decisiones tomadas para cada tarea.</w:t>
       </w:r>
     </w:p>
     <w:p>
@@ -2693,42 +2270,19 @@
       </w:r>
       <w:r>
         <w:tab/>
-        <w:t xml:space="preserve">Task-06 – </w:t>
-      </w:r>
-      <w:proofErr w:type="spellStart"/>
-      <w:r>
-        <w:t>Mandatory</w:t>
-      </w:r>
-      <w:proofErr w:type="spellEnd"/>
-      <w:r>
-        <w:t xml:space="preserve"> – </w:t>
-      </w:r>
-      <w:proofErr w:type="spellStart"/>
-      <w:r>
-        <w:t>Group</w:t>
-      </w:r>
-      <w:proofErr w:type="spellEnd"/>
-      <w:r>
-        <w:t>: S</w:t>
-      </w:r>
-      <w:r>
-        <w:t xml:space="preserve">e ha creado la clase </w:t>
-      </w:r>
-      <w:proofErr w:type="spellStart"/>
-      <w:r>
-        <w:t>Notice</w:t>
-      </w:r>
-      <w:proofErr w:type="spellEnd"/>
-      <w:r>
-        <w:t xml:space="preserve"> y se ha </w:t>
-      </w:r>
-      <w:proofErr w:type="spellStart"/>
-      <w:r>
-        <w:t>populado</w:t>
-      </w:r>
-      <w:proofErr w:type="spellEnd"/>
-      <w:r>
-        <w:t xml:space="preserve"> según las directrices.</w:t>
+        <w:t xml:space="preserve">Task 36 – Student #3 Supplementary: </w:t>
+      </w:r>
+      <w:r>
+        <w:t>Se ha generado</w:t>
+      </w:r>
+      <w:r>
+        <w:t xml:space="preserve"> Planning and Progress report</w:t>
+      </w:r>
+      <w:r>
+        <w:t>, indicando todo el procedimiento realizado en</w:t>
+      </w:r>
+      <w:r>
+        <w:t xml:space="preserve"> el sprint.</w:t>
       </w:r>
     </w:p>
     <w:p>
@@ -2737,195 +2291,17 @@
       </w:r>
       <w:r>
         <w:tab/>
-        <w:t xml:space="preserve">Task-22 – </w:t>
-      </w:r>
-      <w:proofErr w:type="spellStart"/>
-      <w:r>
-        <w:t>Student</w:t>
-      </w:r>
-      <w:proofErr w:type="spellEnd"/>
-      <w:r>
-        <w:t xml:space="preserve"> #3 - </w:t>
-      </w:r>
-      <w:proofErr w:type="spellStart"/>
-      <w:r>
-        <w:t>Mandatory</w:t>
-      </w:r>
-      <w:proofErr w:type="spellEnd"/>
-      <w:r>
-        <w:t xml:space="preserve"> : </w:t>
-      </w:r>
-      <w:r>
-        <w:t xml:space="preserve">Se ha creado el </w:t>
-      </w:r>
-      <w:proofErr w:type="spellStart"/>
-      <w:r>
-        <w:t>Develope</w:t>
-      </w:r>
-      <w:r>
-        <w:t>rDashboard</w:t>
-      </w:r>
-      <w:proofErr w:type="spellEnd"/>
-      <w:r>
-        <w:t xml:space="preserve"> siguiendo las buenas prácticas</w:t>
-      </w:r>
-    </w:p>
-    <w:p>
-      <w:r>
-        <w:t>•</w:t>
-      </w:r>
-      <w:r>
-        <w:tab/>
-      </w:r>
-      <w:proofErr w:type="spellStart"/>
-      <w:r>
-        <w:t>Task</w:t>
-      </w:r>
-      <w:proofErr w:type="spellEnd"/>
-      <w:r>
-        <w:t xml:space="preserve"> 35 – </w:t>
-      </w:r>
-      <w:proofErr w:type="spellStart"/>
-      <w:r>
-        <w:t>Student</w:t>
-      </w:r>
-      <w:proofErr w:type="spellEnd"/>
-      <w:r>
-        <w:t xml:space="preserve"> #3 </w:t>
-      </w:r>
-      <w:proofErr w:type="spellStart"/>
-      <w:r>
-        <w:t>Supplementary</w:t>
-      </w:r>
-      <w:proofErr w:type="spellEnd"/>
-      <w:r>
-        <w:t xml:space="preserve">: </w:t>
-      </w:r>
-      <w:r>
-        <w:t xml:space="preserve">Se ha generado el Análisis </w:t>
-      </w:r>
-      <w:proofErr w:type="spellStart"/>
-      <w:r>
-        <w:t>report</w:t>
-      </w:r>
-      <w:proofErr w:type="spellEnd"/>
-      <w:r>
-        <w:t>, indicando la</w:t>
-      </w:r>
-      <w:r>
-        <w:t>s decisiones tomadas para cada tarea.</w:t>
-      </w:r>
-    </w:p>
-    <w:p>
-      <w:r>
-        <w:t>•</w:t>
-      </w:r>
-      <w:r>
-        <w:tab/>
-      </w:r>
-      <w:proofErr w:type="spellStart"/>
-      <w:r>
-        <w:t>Task</w:t>
-      </w:r>
-      <w:proofErr w:type="spellEnd"/>
-      <w:r>
-        <w:t xml:space="preserve"> 36 – </w:t>
-      </w:r>
-      <w:proofErr w:type="spellStart"/>
-      <w:r>
-        <w:t>Student</w:t>
-      </w:r>
-      <w:proofErr w:type="spellEnd"/>
-      <w:r>
-        <w:t xml:space="preserve"> #3 </w:t>
-      </w:r>
-      <w:proofErr w:type="spellStart"/>
-      <w:r>
-        <w:t>Supplementary</w:t>
-      </w:r>
-      <w:proofErr w:type="spellEnd"/>
-      <w:r>
-        <w:t xml:space="preserve">: </w:t>
-      </w:r>
-      <w:r>
-        <w:t>Se ha generado</w:t>
-      </w:r>
-      <w:r>
-        <w:t xml:space="preserve"> </w:t>
-      </w:r>
-      <w:proofErr w:type="spellStart"/>
-      <w:r>
-        <w:t>Planning</w:t>
-      </w:r>
-      <w:proofErr w:type="spellEnd"/>
-      <w:r>
-        <w:t xml:space="preserve"> and </w:t>
-      </w:r>
-      <w:proofErr w:type="spellStart"/>
-      <w:r>
-        <w:t>Progress</w:t>
-      </w:r>
-      <w:proofErr w:type="spellEnd"/>
-      <w:r>
-        <w:t xml:space="preserve"> </w:t>
-      </w:r>
-      <w:proofErr w:type="spellStart"/>
-      <w:r>
-        <w:t>report</w:t>
-      </w:r>
-      <w:proofErr w:type="spellEnd"/>
-      <w:r>
-        <w:t>, indicando todo el procedimiento realizado en</w:t>
-      </w:r>
-      <w:r>
-        <w:t xml:space="preserve"> el sprint.</w:t>
-      </w:r>
-    </w:p>
-    <w:p>
-      <w:r>
-        <w:t>•</w:t>
-      </w:r>
-      <w:r>
-        <w:tab/>
-      </w:r>
-      <w:proofErr w:type="spellStart"/>
-      <w:r>
-        <w:t>Task</w:t>
-      </w:r>
-      <w:proofErr w:type="spellEnd"/>
-      <w:r>
-        <w:t xml:space="preserve"> 37 – </w:t>
-      </w:r>
-      <w:proofErr w:type="spellStart"/>
-      <w:r>
-        <w:t>Student</w:t>
-      </w:r>
-      <w:proofErr w:type="spellEnd"/>
-      <w:r>
-        <w:t xml:space="preserve"> #3 </w:t>
-      </w:r>
-      <w:proofErr w:type="spellStart"/>
-      <w:r>
-        <w:t>Supplementary</w:t>
-      </w:r>
-      <w:proofErr w:type="spellEnd"/>
-      <w:r>
-        <w:t xml:space="preserve">: </w:t>
+        <w:t xml:space="preserve">Task 37 – Student #3 Supplementary: </w:t>
       </w:r>
       <w:r>
         <w:t>Se ha generado el UML siguie</w:t>
       </w:r>
       <w:r>
-        <w:t xml:space="preserve">ndo las directrices de </w:t>
-      </w:r>
-      <w:proofErr w:type="gramStart"/>
-      <w:r>
-        <w:t>clase.</w:t>
+        <w:t>ndo las directrices de clase.</w:t>
       </w:r>
       <w:r>
         <w:t>.</w:t>
       </w:r>
-      <w:proofErr w:type="gramEnd"/>
     </w:p>
     <w:p/>
     <w:p>
@@ -3004,15 +2380,7 @@
         <w:t xml:space="preserve">Todas las tareas asignadas han sido realizadas con éxito y antes de la fecha acordada, sin embargo, se ha excedido en el tiempo dedicado </w:t>
       </w:r>
       <w:r>
-        <w:t xml:space="preserve">en las tareas debido a que se han tenido que hacer numerosas correcciones para que el proyecto contara con el </w:t>
-      </w:r>
-      <w:proofErr w:type="spellStart"/>
-      <w:r>
-        <w:t>feedback</w:t>
-      </w:r>
-      <w:proofErr w:type="spellEnd"/>
-      <w:r>
-        <w:t xml:space="preserve"> del profesor dado en clase y con la teoría dada.</w:t>
+        <w:t>en las tareas debido a que se han tenido que hacer numerosas correcciones para que el proyecto contara con el feedback del profesor dado en clase y con la teoría dada.</w:t>
       </w:r>
     </w:p>
     <w:p>
@@ -6378,15 +5746,6 @@
 </file>
 
 <file path=customXml/item1.xml><?xml version="1.0" encoding="utf-8"?>
-<?mso-contentType ?>
-<FormTemplates xmlns="http://schemas.microsoft.com/sharepoint/v3/contenttype/forms">
-  <Display>DocumentLibraryForm</Display>
-  <Edit>DocumentLibraryForm</Edit>
-  <New>DocumentLibraryForm</New>
-</FormTemplates>
-</file>
-
-<file path=customXml/item2.xml><?xml version="1.0" encoding="utf-8"?>
 <p:properties xmlns:p="http://schemas.microsoft.com/office/2006/metadata/properties" xmlns:xsi="http://www.w3.org/2001/XMLSchema-instance" xmlns:pc="http://schemas.microsoft.com/office/infopath/2007/PartnerControls">
   <documentManagement>
     <lcf76f155ced4ddcb4097134ff3c332f xmlns="591cd0f8-0474-4738-8401-d714496fe932">
@@ -6397,7 +5756,20 @@
 </p:properties>
 </file>
 
+<file path=customXml/item2.xml><?xml version="1.0" encoding="utf-8"?>
+<?mso-contentType ?>
+<FormTemplates xmlns="http://schemas.microsoft.com/sharepoint/v3/contenttype/forms">
+  <Display>DocumentLibraryForm</Display>
+  <Edit>DocumentLibraryForm</Edit>
+  <New>DocumentLibraryForm</New>
+</FormTemplates>
+</file>
+
 <file path=customXml/item3.xml><?xml version="1.0" encoding="utf-8"?>
+<b:Sources xmlns:b="http://schemas.openxmlformats.org/officeDocument/2006/bibliography" xmlns="http://schemas.openxmlformats.org/officeDocument/2006/bibliography" SelectedStyle="\APASixthEditionOfficeOnline.xsl" StyleName="APA" Version="6"/>
+</file>
+
+<file path=customXml/item4.xml><?xml version="1.0" encoding="utf-8"?>
 <ct:contentTypeSchema xmlns:ct="http://schemas.microsoft.com/office/2006/metadata/contentType" xmlns:ma="http://schemas.microsoft.com/office/2006/metadata/properties/metaAttributes" ct:_="" ma:_="" ma:contentTypeName="Document" ma:contentTypeID="0x0101005B2744A0F3C5FC40848CBD71B4D9DAA2" ma:contentTypeVersion="11" ma:contentTypeDescription="Create a new document." ma:contentTypeScope="" ma:versionID="662a5b85ad6b90d67bb4c6e2cba28970">
   <xsd:schema xmlns:xsd="http://www.w3.org/2001/XMLSchema" xmlns:xs="http://www.w3.org/2001/XMLSchema" xmlns:p="http://schemas.microsoft.com/office/2006/metadata/properties" xmlns:ns2="591cd0f8-0474-4738-8401-d714496fe932" xmlns:ns3="65b21f57-044f-4604-801b-76c585a7405c" targetNamespace="http://schemas.microsoft.com/office/2006/metadata/properties" ma:root="true" ma:fieldsID="24c47946baefdf82d282471a30f57fcd" ns2:_="" ns3:_="">
     <xsd:import namespace="591cd0f8-0474-4738-8401-d714496fe932"/>
@@ -6592,19 +5964,7 @@
 </ct:contentTypeSchema>
 </file>
 
-<file path=customXml/item4.xml><?xml version="1.0" encoding="utf-8"?>
-<b:Sources xmlns:b="http://schemas.openxmlformats.org/officeDocument/2006/bibliography" xmlns="http://schemas.openxmlformats.org/officeDocument/2006/bibliography" SelectedStyle="\APASixthEditionOfficeOnline.xsl" StyleName="APA" Version="6"/>
-</file>
-
 <file path=customXml/itemProps1.xml><?xml version="1.0" encoding="utf-8"?>
-<ds:datastoreItem xmlns:ds="http://schemas.openxmlformats.org/officeDocument/2006/customXml" ds:itemID="{065F5E07-5487-4F28-90FD-A0F9578686E4}">
-  <ds:schemaRefs>
-    <ds:schemaRef ds:uri="http://schemas.microsoft.com/sharepoint/v3/contenttype/forms"/>
-  </ds:schemaRefs>
-</ds:datastoreItem>
-</file>
-
-<file path=customXml/itemProps2.xml><?xml version="1.0" encoding="utf-8"?>
 <ds:datastoreItem xmlns:ds="http://schemas.openxmlformats.org/officeDocument/2006/customXml" ds:itemID="{05AD0F2C-FF07-4655-B2F6-3CB46C47939A}">
   <ds:schemaRefs>
     <ds:schemaRef ds:uri="http://schemas.microsoft.com/office/2006/metadata/properties"/>
@@ -6615,7 +5975,23 @@
 </ds:datastoreItem>
 </file>
 
+<file path=customXml/itemProps2.xml><?xml version="1.0" encoding="utf-8"?>
+<ds:datastoreItem xmlns:ds="http://schemas.openxmlformats.org/officeDocument/2006/customXml" ds:itemID="{065F5E07-5487-4F28-90FD-A0F9578686E4}">
+  <ds:schemaRefs>
+    <ds:schemaRef ds:uri="http://schemas.microsoft.com/sharepoint/v3/contenttype/forms"/>
+  </ds:schemaRefs>
+</ds:datastoreItem>
+</file>
+
 <file path=customXml/itemProps3.xml><?xml version="1.0" encoding="utf-8"?>
+<ds:datastoreItem xmlns:ds="http://schemas.openxmlformats.org/officeDocument/2006/customXml" ds:itemID="{B3D8B919-3BFC-455B-8F21-59E0A6521532}">
+  <ds:schemaRefs>
+    <ds:schemaRef ds:uri="http://schemas.openxmlformats.org/officeDocument/2006/bibliography"/>
+  </ds:schemaRefs>
+</ds:datastoreItem>
+</file>
+
+<file path=customXml/itemProps4.xml><?xml version="1.0" encoding="utf-8"?>
 <ds:datastoreItem xmlns:ds="http://schemas.openxmlformats.org/officeDocument/2006/customXml" ds:itemID="{264800F3-18FD-4E89-854A-47D151F0A251}">
   <ds:schemaRefs>
     <ds:schemaRef ds:uri="http://schemas.microsoft.com/office/2006/metadata/contentType"/>
@@ -6632,12 +6008,4 @@
     <ds:schemaRef ds:uri="http://schemas.microsoft.com/internal/obd"/>
   </ds:schemaRefs>
 </ds:datastoreItem>
-</file>
-
-<file path=customXml/itemProps4.xml><?xml version="1.0" encoding="utf-8"?>
-<ds:datastoreItem xmlns:ds="http://schemas.openxmlformats.org/officeDocument/2006/customXml" ds:itemID="{B3D8B919-3BFC-455B-8F21-59E0A6521532}">
-  <ds:schemaRefs>
-    <ds:schemaRef ds:uri="http://schemas.openxmlformats.org/officeDocument/2006/bibliography"/>
-  </ds:schemaRefs>
-</ds:datastoreItem>
 </file>
</xml_diff>

<commit_message>
feat: acabado dashboard administrador
</commit_message>
<xml_diff>
--- a/reports/Student #3/Planning and Progress Report - Student #3.docx
+++ b/reports/Student #3/Planning and Progress Report - Student #3.docx
@@ -186,7 +186,6 @@
           <w:lang w:val="en-GB"/>
         </w:rPr>
       </w:pPr>
-      <w:proofErr w:type="spellStart"/>
       <w:r>
         <w:rPr>
           <w:color w:val="4472C4" w:themeColor="accent1"/>
@@ -194,7 +193,6 @@
         </w:rPr>
         <w:t>Repositorio</w:t>
       </w:r>
-      <w:proofErr w:type="spellEnd"/>
       <w:r>
         <w:rPr>
           <w:color w:val="4472C4" w:themeColor="accent1"/>
@@ -1421,10 +1419,7 @@
           </w:tcPr>
           <w:p>
             <w:r>
-              <w:t>V</w:t>
-            </w:r>
-            <w:r>
-              <w:t>3.0</w:t>
+              <w:t>V3.0</w:t>
             </w:r>
           </w:p>
         </w:tc>
@@ -1631,7 +1626,7 @@
           <w:noProof/>
         </w:rPr>
         <w:drawing>
-          <wp:inline distT="0" distB="0" distL="0" distR="0" wp14:anchorId="1118E782" wp14:editId="37B21AAE">
+          <wp:inline distT="0" distB="0" distL="0" distR="0" wp14:anchorId="1118E782" wp14:editId="6461322F">
             <wp:extent cx="5727700" cy="2423160"/>
             <wp:effectExtent l="0" t="0" r="6350" b="0"/>
             <wp:docPr id="1469750300" name="Imagen 1" descr="Pantalla de un video juego&#10;&#10;Descripción generada automáticamente con confianza media"/>
@@ -1835,13 +1830,7 @@
         <w:t xml:space="preserve">. </w:t>
       </w:r>
       <w:r>
-        <w:t xml:space="preserve">Listar, mostrar, crear, </w:t>
-      </w:r>
-      <w:r>
-        <w:t>actualizar</w:t>
-      </w:r>
-      <w:r>
-        <w:t xml:space="preserve"> y publicar training Modules. Tiempo estimado </w:t>
+        <w:t xml:space="preserve">Listar, mostrar, crear, actualizar y publicar training Modules. Tiempo estimado </w:t>
       </w:r>
       <w:r>
         <w:t>6</w:t>
@@ -1895,47 +1884,13 @@
         <w:rPr>
           <w:lang w:val="en-GB"/>
         </w:rPr>
-        <w:t xml:space="preserve">- </w:t>
-      </w:r>
-      <w:r>
-        <w:rPr>
-          <w:lang w:val="en-GB"/>
-        </w:rPr>
-        <w:t>Operations by developers on developer dashboards</w:t>
-      </w:r>
-      <w:r>
-        <w:rPr>
-          <w:lang w:val="en-GB"/>
-        </w:rPr>
-        <w:t xml:space="preserve">: Crear </w:t>
-      </w:r>
-      <w:proofErr w:type="spellStart"/>
-      <w:r>
-        <w:rPr>
-          <w:lang w:val="en-GB"/>
-        </w:rPr>
-        <w:t>el</w:t>
-      </w:r>
-      <w:proofErr w:type="spellEnd"/>
-      <w:r>
-        <w:rPr>
-          <w:lang w:val="en-GB"/>
-        </w:rPr>
-        <w:t xml:space="preserve"> dashboard. Tiempo </w:t>
-      </w:r>
-      <w:proofErr w:type="spellStart"/>
-      <w:r>
-        <w:rPr>
-          <w:lang w:val="en-GB"/>
-        </w:rPr>
-        <w:t>estimado</w:t>
-      </w:r>
-      <w:proofErr w:type="spellEnd"/>
-      <w:r>
-        <w:rPr>
-          <w:lang w:val="en-GB"/>
-        </w:rPr>
-        <w:t xml:space="preserve"> 1 hora. Tiempo real 5 horas</w:t>
+        <w:t>- Operations by developers on developer dashboards</w:t>
+      </w:r>
+      <w:r>
+        <w:rPr>
+          <w:lang w:val="en-GB"/>
+        </w:rPr>
+        <w:t>: Crear el dashboard. Tiempo estimado 1 hora. Tiempo real 5 horas</w:t>
       </w:r>
     </w:p>
     <w:p>
@@ -1945,9 +1900,6 @@
           <w:ilvl w:val="0"/>
           <w:numId w:val="14"/>
         </w:numPr>
-        <w:rPr>
-          <w:lang w:val="en-GB"/>
-        </w:rPr>
       </w:pPr>
       <w:r>
         <w:rPr>
@@ -2007,38 +1959,12 @@
         <w:rPr>
           <w:lang w:val="en-GB"/>
         </w:rPr>
-        <w:t xml:space="preserve"> Tiempo </w:t>
-      </w:r>
-      <w:proofErr w:type="spellStart"/>
-      <w:r>
-        <w:rPr>
-          <w:lang w:val="en-GB"/>
-        </w:rPr>
-        <w:t>estimado</w:t>
-      </w:r>
-      <w:proofErr w:type="spellEnd"/>
-      <w:r>
-        <w:rPr>
-          <w:lang w:val="en-GB"/>
-        </w:rPr>
-        <w:t xml:space="preserve"> 1 hora. Tiempo real</w:t>
-      </w:r>
-      <w:r>
-        <w:rPr>
-          <w:lang w:val="en-GB"/>
-        </w:rPr>
-        <w:t xml:space="preserve"> 2</w:t>
-      </w:r>
-      <w:r>
-        <w:rPr>
-          <w:lang w:val="en-GB"/>
-        </w:rPr>
-        <w:t xml:space="preserve"> horas</w:t>
-      </w:r>
-      <w:r>
-        <w:rPr>
-          <w:lang w:val="en-GB"/>
-        </w:rPr>
+        <w:t xml:space="preserve"> </w:t>
+      </w:r>
+      <w:r>
+        <w:t>Tiempo estimado 1 hora. Tiempo real 2 horas</w:t>
+      </w:r>
+      <w:r>
         <w:t>.</w:t>
       </w:r>
     </w:p>
@@ -2049,9 +1975,6 @@
           <w:ilvl w:val="0"/>
           <w:numId w:val="14"/>
         </w:numPr>
-        <w:rPr>
-          <w:lang w:val="en-GB"/>
-        </w:rPr>
       </w:pPr>
       <w:r>
         <w:rPr>
@@ -2090,41 +2013,15 @@
         <w:t xml:space="preserve">Update developer profile. </w:t>
       </w:r>
       <w:r>
-        <w:rPr>
-          <w:lang w:val="en-GB"/>
-        </w:rPr>
-        <w:t xml:space="preserve">Tiempo </w:t>
-      </w:r>
-      <w:proofErr w:type="spellStart"/>
-      <w:r>
-        <w:rPr>
-          <w:lang w:val="en-GB"/>
-        </w:rPr>
-        <w:t>estimado</w:t>
-      </w:r>
-      <w:proofErr w:type="spellEnd"/>
-      <w:r>
-        <w:rPr>
-          <w:lang w:val="en-GB"/>
-        </w:rPr>
-        <w:t xml:space="preserve"> 1 hora. Tiempo real </w:t>
-      </w:r>
-      <w:r>
-        <w:rPr>
-          <w:lang w:val="en-GB"/>
-        </w:rPr>
+        <w:t xml:space="preserve">Tiempo estimado 1 hora. Tiempo real </w:t>
+      </w:r>
+      <w:r>
         <w:t>2</w:t>
       </w:r>
       <w:r>
-        <w:rPr>
-          <w:lang w:val="en-GB"/>
-        </w:rPr>
         <w:t xml:space="preserve"> horas</w:t>
       </w:r>
       <w:r>
-        <w:rPr>
-          <w:lang w:val="en-GB"/>
-        </w:rPr>
         <w:t>.</w:t>
       </w:r>
     </w:p>
@@ -2167,21 +2064,7 @@
         <w:rPr>
           <w:lang w:val="en-GB"/>
         </w:rPr>
-        <w:t xml:space="preserve">. Tiempo </w:t>
-      </w:r>
-      <w:proofErr w:type="spellStart"/>
-      <w:r>
-        <w:rPr>
-          <w:lang w:val="en-GB"/>
-        </w:rPr>
-        <w:t>estimado</w:t>
-      </w:r>
-      <w:proofErr w:type="spellEnd"/>
-      <w:r>
-        <w:rPr>
-          <w:lang w:val="en-GB"/>
-        </w:rPr>
-        <w:t xml:space="preserve"> </w:t>
+        <w:t xml:space="preserve">. Tiempo estimado </w:t>
       </w:r>
       <w:r>
         <w:rPr>
@@ -2292,21 +2175,7 @@
         <w:rPr>
           <w:lang w:val="en-GB"/>
         </w:rPr>
-        <w:t xml:space="preserve"> Tiempo </w:t>
-      </w:r>
-      <w:proofErr w:type="spellStart"/>
-      <w:r>
-        <w:rPr>
-          <w:lang w:val="en-GB"/>
-        </w:rPr>
-        <w:t>estimado</w:t>
-      </w:r>
-      <w:proofErr w:type="spellEnd"/>
-      <w:r>
-        <w:rPr>
-          <w:lang w:val="en-GB"/>
-        </w:rPr>
-        <w:t xml:space="preserve"> 1 hora. </w:t>
+        <w:t xml:space="preserve"> Tiempo estimado 1 hora. </w:t>
       </w:r>
       <w:r>
         <w:rPr>
@@ -2366,10 +2235,7 @@
         <w:t>1</w:t>
       </w:r>
       <w:r>
-        <w:t xml:space="preserve"> hora</w:t>
-      </w:r>
-      <w:r>
-        <w:t>.</w:t>
+        <w:t xml:space="preserve"> hora.</w:t>
       </w:r>
     </w:p>
     <w:p>
@@ -2388,33 +2254,13 @@
           <w:lang w:val="en-GB"/>
         </w:rPr>
         <w:lastRenderedPageBreak/>
-        <w:t xml:space="preserve">Task 31 – Group Supplementary - </w:t>
-      </w:r>
-      <w:r>
-        <w:rPr>
-          <w:lang w:val="en-GB"/>
-        </w:rPr>
-        <w:t>Operations by authenticated principals on notices</w:t>
-      </w:r>
-      <w:r>
-        <w:rPr>
-          <w:lang w:val="en-GB"/>
-        </w:rPr>
-        <w:t xml:space="preserve">. Tiempo </w:t>
-      </w:r>
-      <w:proofErr w:type="spellStart"/>
-      <w:r>
-        <w:rPr>
-          <w:lang w:val="en-GB"/>
-        </w:rPr>
-        <w:t>estimado</w:t>
-      </w:r>
-      <w:proofErr w:type="spellEnd"/>
-      <w:r>
-        <w:rPr>
-          <w:lang w:val="en-GB"/>
-        </w:rPr>
-        <w:t xml:space="preserve"> 1 hora. Tiempo real 2 horas</w:t>
+        <w:t>Task 31 – Group Supplementary - Operations by authenticated principals on notices</w:t>
+      </w:r>
+      <w:r>
+        <w:rPr>
+          <w:lang w:val="en-GB"/>
+        </w:rPr>
+        <w:t>. Tiempo estimado 1 hora. Tiempo real 2 horas</w:t>
       </w:r>
       <w:r>
         <w:rPr>
@@ -2425,6 +2271,61 @@
     </w:p>
     <w:p>
       <w:pPr>
+        <w:pStyle w:val="Default"/>
+        <w:numPr>
+          <w:ilvl w:val="0"/>
+          <w:numId w:val="14"/>
+        </w:numPr>
+        <w:rPr>
+          <w:lang w:val="en-GB"/>
+        </w:rPr>
+      </w:pPr>
+      <w:r>
+        <w:rPr>
+          <w:lang w:val="en-GB"/>
+        </w:rPr>
+        <w:t>Task 3</w:t>
+      </w:r>
+      <w:r>
+        <w:rPr>
+          <w:lang w:val="en-GB"/>
+        </w:rPr>
+        <w:t>2</w:t>
+      </w:r>
+      <w:r>
+        <w:rPr>
+          <w:lang w:val="en-GB"/>
+        </w:rPr>
+        <w:t xml:space="preserve"> – Group Supplementary Operations by administrators on administrator dashboards</w:t>
+      </w:r>
+      <w:r>
+        <w:rPr>
+          <w:lang w:val="en-GB"/>
+        </w:rPr>
+        <w:t>. Tiempo estimado 2 horas. Tiempo real 3 horas 30 minutos</w:t>
+      </w:r>
+      <w:r>
+        <w:rPr>
+          <w:lang w:val="en-GB"/>
+        </w:rPr>
+        <w:t>.</w:t>
+      </w:r>
+      <w:r>
+        <w:rPr>
+          <w:lang w:val="en-GB"/>
+        </w:rPr>
+        <w:t xml:space="preserve"> </w:t>
+      </w:r>
+    </w:p>
+    <w:p>
+      <w:pPr>
+        <w:rPr>
+          <w:lang w:val="en-GB"/>
+        </w:rPr>
+      </w:pPr>
+    </w:p>
+    <w:p>
+      <w:pPr>
         <w:rPr>
           <w:lang w:val="en-GB"/>
         </w:rPr>
@@ -2446,16 +2347,17 @@
         <w:t>a hora de trabajo de un gerente o un analista cuesta aproximadamente 30,00 € y la hora de trabajo de los demás roles cuesta aproximadamente 20,00 €</w:t>
       </w:r>
     </w:p>
+    <w:p/>
     <w:p>
       <w:r>
         <w:rPr>
           <w:noProof/>
         </w:rPr>
         <w:drawing>
-          <wp:inline distT="0" distB="0" distL="0" distR="0" wp14:anchorId="2F6CEA37" wp14:editId="2B14367B">
-            <wp:extent cx="2984500" cy="1287780"/>
-            <wp:effectExtent l="0" t="0" r="6350" b="7620"/>
-            <wp:docPr id="1589438625" name="Imagen 3" descr="Tabla&#10;&#10;Descripción generada automáticamente"/>
+          <wp:inline distT="0" distB="0" distL="0" distR="0" wp14:anchorId="2009259E" wp14:editId="01D572D9">
+            <wp:extent cx="5727700" cy="928370"/>
+            <wp:effectExtent l="0" t="0" r="6350" b="5080"/>
+            <wp:docPr id="521813624" name="Imagen 1" descr="Una captura de pantalla de un celular&#10;&#10;Descripción generada automáticamente con confianza baja"/>
             <wp:cNvGraphicFramePr>
               <a:graphicFrameLocks xmlns:a="http://schemas.openxmlformats.org/drawingml/2006/main" noChangeAspect="1"/>
             </wp:cNvGraphicFramePr>
@@ -2463,7 +2365,7 @@
               <a:graphicData uri="http://schemas.openxmlformats.org/drawingml/2006/picture">
                 <pic:pic xmlns:pic="http://schemas.openxmlformats.org/drawingml/2006/picture">
                   <pic:nvPicPr>
-                    <pic:cNvPr id="1589438625" name="Imagen 3" descr="Tabla&#10;&#10;Descripción generada automáticamente"/>
+                    <pic:cNvPr id="521813624" name="Imagen 1" descr="Una captura de pantalla de un celular&#10;&#10;Descripción generada automáticamente con confianza baja"/>
                     <pic:cNvPicPr>
                       <a:picLocks noChangeAspect="1" noChangeArrowheads="1"/>
                     </pic:cNvPicPr>
@@ -2484,7 +2386,7 @@
                   <pic:spPr bwMode="auto">
                     <a:xfrm>
                       <a:off x="0" y="0"/>
-                      <a:ext cx="2984500" cy="1287780"/>
+                      <a:ext cx="5727700" cy="928370"/>
                     </a:xfrm>
                     <a:prstGeom prst="rect">
                       <a:avLst/>
@@ -2502,15 +2404,352 @@
       </w:r>
     </w:p>
     <w:p>
+      <w:pPr>
+        <w:pStyle w:val="Ttulo2"/>
+      </w:pPr>
+      <w:bookmarkStart w:id="8" w:name="_Toc160797233"/>
+      <w:r>
+        <w:t>Conclusiones</w:t>
+      </w:r>
+      <w:bookmarkEnd w:id="8"/>
+    </w:p>
+    <w:p>
+      <w:r>
+        <w:t>Se ha decidido tomar la estructura mencionada para poder mantener una comunicación constante y un orden a la hora de realizar las tareas, favoreciendo así el trabajo individual y el aprovechamiento</w:t>
+      </w:r>
+      <w:r>
+        <w:t xml:space="preserve"> del tiempo</w:t>
+      </w:r>
+      <w:r>
+        <w:t>.</w:t>
+      </w:r>
+    </w:p>
+    <w:p>
+      <w:pPr>
+        <w:pStyle w:val="Ttulo1"/>
+      </w:pPr>
+      <w:bookmarkStart w:id="9" w:name="_Toc160797234"/>
+      <w:r>
+        <w:t>Capítulo 2 – Progreso</w:t>
+      </w:r>
+      <w:bookmarkEnd w:id="9"/>
+    </w:p>
+    <w:p>
+      <w:pPr>
+        <w:pStyle w:val="Ttulo2"/>
+      </w:pPr>
+      <w:bookmarkStart w:id="10" w:name="_Toc160797235"/>
+      <w:r>
+        <w:t>Introducción</w:t>
+      </w:r>
+      <w:bookmarkEnd w:id="10"/>
+    </w:p>
+    <w:p>
+      <w:r>
+        <w:t>A continuación, se procede a explicar un</w:t>
+      </w:r>
+      <w:r>
+        <w:t>a breve introducción sobre el progreso realizado el proyecto Acme Software Factory desarrollado sobre el D0</w:t>
+      </w:r>
+      <w:r>
+        <w:t>3</w:t>
+      </w:r>
+      <w:r>
+        <w:t>.</w:t>
+      </w:r>
+    </w:p>
+    <w:p/>
+    <w:p>
+      <w:pPr>
+        <w:pStyle w:val="Ttulo2"/>
+      </w:pPr>
+      <w:bookmarkStart w:id="11" w:name="_Toc160797236"/>
+      <w:r>
+        <w:t>Contenido</w:t>
+      </w:r>
+      <w:bookmarkEnd w:id="11"/>
+    </w:p>
+    <w:p>
+      <w:r>
+        <w:t>A continuación, se presenta una lista de tareas que se han realizado.</w:t>
+      </w:r>
+    </w:p>
+    <w:p>
+      <w:pPr>
+        <w:rPr>
+          <w:lang w:val="en-GB"/>
+        </w:rPr>
+      </w:pPr>
+      <w:r>
+        <w:rPr>
+          <w:lang w:val="en-GB"/>
+        </w:rPr>
+        <w:t>•</w:t>
+      </w:r>
+      <w:r>
+        <w:rPr>
+          <w:lang w:val="en-GB"/>
+        </w:rPr>
+        <w:tab/>
+        <w:t xml:space="preserve">Task 6 – Student 3 Mandatory - Operations by developers on training modules. </w:t>
+      </w:r>
+      <w:r>
+        <w:rPr>
+          <w:lang w:val="en-GB"/>
+        </w:rPr>
+        <w:t xml:space="preserve">Listar, mostrar, crear, actualizar y publicar training Modules. </w:t>
+      </w:r>
+    </w:p>
+    <w:p>
+      <w:pPr>
+        <w:rPr>
+          <w:lang w:val="en-GB"/>
+        </w:rPr>
+      </w:pPr>
+      <w:r>
+        <w:rPr>
+          <w:lang w:val="en-GB"/>
+        </w:rPr>
+        <w:t>•</w:t>
+      </w:r>
+      <w:r>
+        <w:rPr>
+          <w:lang w:val="en-GB"/>
+        </w:rPr>
+        <w:tab/>
+        <w:t xml:space="preserve">Task 7 – Student 3 Mandatory - Operations by developers on training sessions. </w:t>
+      </w:r>
+      <w:r>
+        <w:rPr>
+          <w:lang w:val="en-GB"/>
+        </w:rPr>
+        <w:t xml:space="preserve">Listar, mostrar, crear, actualizar y publicar training Modules. </w:t>
+      </w:r>
+    </w:p>
+    <w:p>
+      <w:pPr>
+        <w:rPr>
+          <w:lang w:val="en-GB"/>
+        </w:rPr>
+      </w:pPr>
+      <w:r>
+        <w:rPr>
+          <w:lang w:val="en-GB"/>
+        </w:rPr>
+        <w:t>•</w:t>
+      </w:r>
+      <w:r>
+        <w:rPr>
+          <w:lang w:val="en-GB"/>
+        </w:rPr>
+        <w:tab/>
+        <w:t xml:space="preserve">Task 8 – Student 3 Mandatory - Operations by developers on developer dashboards: </w:t>
+      </w:r>
+    </w:p>
+    <w:p>
+      <w:pPr>
+        <w:rPr>
+          <w:lang w:val="en-GB"/>
+        </w:rPr>
+      </w:pPr>
+      <w:r>
+        <w:rPr>
+          <w:lang w:val="en-GB"/>
+        </w:rPr>
+        <w:t>•</w:t>
+      </w:r>
+      <w:r>
+        <w:rPr>
+          <w:lang w:val="en-GB"/>
+        </w:rPr>
+        <w:tab/>
+        <w:t xml:space="preserve">Task 17 – Student 3 Supplementary – Become a developer. </w:t>
+      </w:r>
+    </w:p>
+    <w:p>
+      <w:pPr>
+        <w:rPr>
+          <w:lang w:val="en-GB"/>
+        </w:rPr>
+      </w:pPr>
+      <w:r>
+        <w:rPr>
+          <w:lang w:val="en-GB"/>
+        </w:rPr>
+        <w:t>•</w:t>
+      </w:r>
+      <w:r>
+        <w:rPr>
+          <w:lang w:val="en-GB"/>
+        </w:rPr>
+        <w:tab/>
+        <w:t xml:space="preserve">Task 18 – Student 3 Supplementary – Update developer profile. </w:t>
+      </w:r>
+    </w:p>
+    <w:p>
+      <w:pPr>
+        <w:rPr>
+          <w:lang w:val="en-GB"/>
+        </w:rPr>
+      </w:pPr>
+      <w:r>
+        <w:rPr>
+          <w:lang w:val="en-GB"/>
+        </w:rPr>
+        <w:t>•</w:t>
+      </w:r>
+      <w:r>
+        <w:rPr>
+          <w:lang w:val="en-GB"/>
+        </w:rPr>
+        <w:tab/>
+        <w:t xml:space="preserve">Task 19 – Student 3 Supplementary - Operations by any principals on training modules. </w:t>
+      </w:r>
+    </w:p>
+    <w:p>
+      <w:pPr>
+        <w:rPr>
+          <w:lang w:val="en-GB"/>
+        </w:rPr>
+      </w:pPr>
+      <w:r>
+        <w:rPr>
+          <w:lang w:val="en-GB"/>
+        </w:rPr>
+        <w:t>•</w:t>
+      </w:r>
+      <w:r>
+        <w:rPr>
+          <w:lang w:val="en-GB"/>
+        </w:rPr>
+        <w:tab/>
+        <w:t>Task 20 – Student 3 Supplementary - Produce an analysis report.</w:t>
+      </w:r>
+    </w:p>
+    <w:p>
+      <w:pPr>
+        <w:rPr>
+          <w:lang w:val="en-GB"/>
+        </w:rPr>
+      </w:pPr>
+      <w:r>
+        <w:rPr>
+          <w:lang w:val="en-GB"/>
+        </w:rPr>
+        <w:t>•</w:t>
+      </w:r>
+      <w:r>
+        <w:rPr>
+          <w:lang w:val="en-GB"/>
+        </w:rPr>
+        <w:tab/>
+        <w:t xml:space="preserve">Task 21 – Student 3 Supplementary - Produce a planning and progress report. </w:t>
+      </w:r>
+    </w:p>
+    <w:p>
+      <w:pPr>
+        <w:rPr>
+          <w:lang w:val="en-GB"/>
+        </w:rPr>
+      </w:pPr>
+      <w:r>
+        <w:rPr>
+          <w:lang w:val="en-GB"/>
+        </w:rPr>
+        <w:t>•</w:t>
+      </w:r>
+      <w:r>
+        <w:rPr>
+          <w:lang w:val="en-GB"/>
+        </w:rPr>
+        <w:tab/>
+        <w:t xml:space="preserve">Task 22 – Student 3 Supplementary - Produce a lint report. </w:t>
+      </w:r>
+    </w:p>
+    <w:p>
+      <w:pPr>
+        <w:rPr>
+          <w:lang w:val="en-GB"/>
+        </w:rPr>
+      </w:pPr>
+      <w:r>
+        <w:rPr>
+          <w:lang w:val="en-GB"/>
+        </w:rPr>
+        <w:t>•</w:t>
+      </w:r>
+      <w:r>
+        <w:rPr>
+          <w:lang w:val="en-GB"/>
+        </w:rPr>
+        <w:tab/>
+        <w:t xml:space="preserve">Task 31 – Group Supplementary - Operations by authenticated principals on notices. </w:t>
+      </w:r>
+    </w:p>
+    <w:p>
+      <w:pPr>
+        <w:rPr>
+          <w:lang w:val="en-GB"/>
+        </w:rPr>
+      </w:pPr>
+      <w:r>
+        <w:rPr>
+          <w:lang w:val="en-GB"/>
+        </w:rPr>
+        <w:t>•</w:t>
+      </w:r>
+      <w:r>
+        <w:rPr>
+          <w:lang w:val="en-GB"/>
+        </w:rPr>
+        <w:tab/>
+        <w:t>Task 32 – Group Supplementary Operations by administrators on administrator dashboards.</w:t>
+      </w:r>
+    </w:p>
+    <w:p>
+      <w:pPr>
+        <w:rPr>
+          <w:lang w:val="en-GB"/>
+        </w:rPr>
+      </w:pPr>
+    </w:p>
+    <w:p>
+      <w:r>
+        <w:t xml:space="preserve">Todas las tareas mencionadas han sido realizadas al 100% y testeadas para evitar encontrar errores. </w:t>
+      </w:r>
+    </w:p>
+    <w:p>
+      <w:r>
+        <w:lastRenderedPageBreak/>
+        <w:t>Además de estas tareas, he estado realizado durante todos los entregable los reports grupales junto con mis compañeros de grupo.</w:t>
+      </w:r>
+    </w:p>
+    <w:p/>
+    <w:p>
+      <w:r>
+        <w:t>También se presenta un pequeño estudio sobre el coste real y el coste estimado.</w:t>
+      </w:r>
+    </w:p>
+    <w:p>
+      <w:r>
+        <w:t>V3.0</w:t>
+      </w:r>
+    </w:p>
+    <w:p>
+      <w:pPr>
+        <w:rPr>
+          <w:u w:val="single"/>
+        </w:rPr>
+      </w:pPr>
       <w:r>
         <w:rPr>
           <w:noProof/>
         </w:rPr>
         <w:drawing>
-          <wp:inline distT="0" distB="0" distL="0" distR="0" wp14:anchorId="3B4CD298" wp14:editId="0C6797FD">
-            <wp:extent cx="2801620" cy="1294765"/>
-            <wp:effectExtent l="0" t="0" r="0" b="635"/>
-            <wp:docPr id="1397392504" name="Imagen 5" descr="Tabla&#10;&#10;Descripción generada automáticamente"/>
+          <wp:inline distT="0" distB="0" distL="0" distR="0" wp14:anchorId="432DE253" wp14:editId="4A00B01C">
+            <wp:extent cx="4784090" cy="3569970"/>
+            <wp:effectExtent l="0" t="0" r="0" b="0"/>
+            <wp:docPr id="881464230" name="Imagen 2" descr="Gráfico, Gráfico de líneas&#10;&#10;Descripción generada automáticamente"/>
             <wp:cNvGraphicFramePr>
               <a:graphicFrameLocks xmlns:a="http://schemas.openxmlformats.org/drawingml/2006/main" noChangeAspect="1"/>
             </wp:cNvGraphicFramePr>
@@ -2518,7 +2757,7 @@
               <a:graphicData uri="http://schemas.openxmlformats.org/drawingml/2006/picture">
                 <pic:pic xmlns:pic="http://schemas.openxmlformats.org/drawingml/2006/picture">
                   <pic:nvPicPr>
-                    <pic:cNvPr id="1397392504" name="Imagen 5" descr="Tabla&#10;&#10;Descripción generada automáticamente"/>
+                    <pic:cNvPr id="881464230" name="Imagen 2" descr="Gráfico, Gráfico de líneas&#10;&#10;Descripción generada automáticamente"/>
                     <pic:cNvPicPr>
                       <a:picLocks noChangeAspect="1" noChangeArrowheads="1"/>
                     </pic:cNvPicPr>
@@ -2539,7 +2778,7 @@
                   <pic:spPr bwMode="auto">
                     <a:xfrm>
                       <a:off x="0" y="0"/>
-                      <a:ext cx="2801620" cy="1294765"/>
+                      <a:ext cx="4784090" cy="3569970"/>
                     </a:xfrm>
                     <a:prstGeom prst="rect">
                       <a:avLst/>
@@ -2560,374 +2799,10 @@
       <w:pPr>
         <w:pStyle w:val="Ttulo2"/>
       </w:pPr>
-      <w:bookmarkStart w:id="8" w:name="_Toc160797233"/>
+      <w:bookmarkStart w:id="12" w:name="_Toc160797237"/>
       <w:r>
         <w:t>Conclusiones</w:t>
       </w:r>
-      <w:bookmarkEnd w:id="8"/>
-    </w:p>
-    <w:p>
-      <w:r>
-        <w:t>Se ha decidido tomar la estructura mencionada para poder mantener una comunicación constante y un orden a la hora de realizar las tareas, favoreciendo así el trabajo individual y el aprovechamiento</w:t>
-      </w:r>
-      <w:r>
-        <w:t xml:space="preserve"> del tiempo</w:t>
-      </w:r>
-      <w:r>
-        <w:t>.</w:t>
-      </w:r>
-    </w:p>
-    <w:p>
-      <w:pPr>
-        <w:pStyle w:val="Ttulo1"/>
-      </w:pPr>
-      <w:bookmarkStart w:id="9" w:name="_Toc160797234"/>
-      <w:r>
-        <w:t>Capítulo 2 – Progreso</w:t>
-      </w:r>
-      <w:bookmarkEnd w:id="9"/>
-    </w:p>
-    <w:p>
-      <w:pPr>
-        <w:pStyle w:val="Ttulo2"/>
-      </w:pPr>
-      <w:bookmarkStart w:id="10" w:name="_Toc160797235"/>
-      <w:r>
-        <w:t>Introducción</w:t>
-      </w:r>
-      <w:bookmarkEnd w:id="10"/>
-    </w:p>
-    <w:p>
-      <w:r>
-        <w:t>A continuación, se procede a explicar un</w:t>
-      </w:r>
-      <w:r>
-        <w:t>a breve introducción sobre el progreso realizado el proyecto Acme Software Factory desarrollado sobre el D0</w:t>
-      </w:r>
-      <w:r>
-        <w:t>3</w:t>
-      </w:r>
-      <w:r>
-        <w:t>.</w:t>
-      </w:r>
-    </w:p>
-    <w:p/>
-    <w:p>
-      <w:pPr>
-        <w:pStyle w:val="Ttulo2"/>
-      </w:pPr>
-      <w:bookmarkStart w:id="11" w:name="_Toc160797236"/>
-      <w:r>
-        <w:t>Contenido</w:t>
-      </w:r>
-      <w:bookmarkEnd w:id="11"/>
-    </w:p>
-    <w:p>
-      <w:r>
-        <w:t>A continuación, se presenta una lista de tareas que se han realizado.</w:t>
-      </w:r>
-    </w:p>
-    <w:p>
-      <w:pPr>
-        <w:rPr>
-          <w:lang w:val="en-GB"/>
-        </w:rPr>
-      </w:pPr>
-      <w:r>
-        <w:rPr>
-          <w:lang w:val="en-GB"/>
-        </w:rPr>
-        <w:t>•</w:t>
-      </w:r>
-      <w:r>
-        <w:rPr>
-          <w:lang w:val="en-GB"/>
-        </w:rPr>
-        <w:tab/>
-        <w:t xml:space="preserve">Task 6 – Student 3 Mandatory - Operations by developers on training modules. </w:t>
-      </w:r>
-      <w:r>
-        <w:t xml:space="preserve">Listar, mostrar, crear, actualizar y publicar training Modules. </w:t>
-      </w:r>
-    </w:p>
-    <w:p>
-      <w:pPr>
-        <w:rPr>
-          <w:lang w:val="en-GB"/>
-        </w:rPr>
-      </w:pPr>
-      <w:r>
-        <w:rPr>
-          <w:lang w:val="en-GB"/>
-        </w:rPr>
-        <w:t>•</w:t>
-      </w:r>
-      <w:r>
-        <w:rPr>
-          <w:lang w:val="en-GB"/>
-        </w:rPr>
-        <w:tab/>
-        <w:t xml:space="preserve">Task 7 – Student 3 Mandatory - Operations by developers on training sessions. </w:t>
-      </w:r>
-      <w:r>
-        <w:t xml:space="preserve">Listar, mostrar, crear, actualizar y publicar training Modules. </w:t>
-      </w:r>
-    </w:p>
-    <w:p>
-      <w:pPr>
-        <w:rPr>
-          <w:lang w:val="en-GB"/>
-        </w:rPr>
-      </w:pPr>
-      <w:r>
-        <w:rPr>
-          <w:lang w:val="en-GB"/>
-        </w:rPr>
-        <w:t>•</w:t>
-      </w:r>
-      <w:r>
-        <w:rPr>
-          <w:lang w:val="en-GB"/>
-        </w:rPr>
-        <w:tab/>
-        <w:t xml:space="preserve">Task 8 – Student 3 Mandatory - Operations by developers on developer dashboards: </w:t>
-      </w:r>
-    </w:p>
-    <w:p>
-      <w:pPr>
-        <w:rPr>
-          <w:lang w:val="en-GB"/>
-        </w:rPr>
-      </w:pPr>
-      <w:r>
-        <w:rPr>
-          <w:lang w:val="en-GB"/>
-        </w:rPr>
-        <w:t>•</w:t>
-      </w:r>
-      <w:r>
-        <w:rPr>
-          <w:lang w:val="en-GB"/>
-        </w:rPr>
-        <w:tab/>
-        <w:t xml:space="preserve">Task 17 – Student 3 Supplementary – Become a developer. </w:t>
-      </w:r>
-    </w:p>
-    <w:p>
-      <w:pPr>
-        <w:rPr>
-          <w:lang w:val="en-GB"/>
-        </w:rPr>
-      </w:pPr>
-      <w:r>
-        <w:rPr>
-          <w:lang w:val="en-GB"/>
-        </w:rPr>
-        <w:t>•</w:t>
-      </w:r>
-      <w:r>
-        <w:rPr>
-          <w:lang w:val="en-GB"/>
-        </w:rPr>
-        <w:tab/>
-        <w:t xml:space="preserve">Task 18 – Student 3 Supplementary – Update developer profile. </w:t>
-      </w:r>
-    </w:p>
-    <w:p>
-      <w:pPr>
-        <w:rPr>
-          <w:lang w:val="en-GB"/>
-        </w:rPr>
-      </w:pPr>
-      <w:r>
-        <w:rPr>
-          <w:lang w:val="en-GB"/>
-        </w:rPr>
-        <w:t>•</w:t>
-      </w:r>
-      <w:r>
-        <w:rPr>
-          <w:lang w:val="en-GB"/>
-        </w:rPr>
-        <w:tab/>
-        <w:t xml:space="preserve">Task 19 – Student 3 Supplementary - Operations by any principals on training modules. </w:t>
-      </w:r>
-    </w:p>
-    <w:p>
-      <w:pPr>
-        <w:rPr>
-          <w:lang w:val="en-GB"/>
-        </w:rPr>
-      </w:pPr>
-      <w:r>
-        <w:rPr>
-          <w:lang w:val="en-GB"/>
-        </w:rPr>
-        <w:t>•</w:t>
-      </w:r>
-      <w:r>
-        <w:rPr>
-          <w:lang w:val="en-GB"/>
-        </w:rPr>
-        <w:tab/>
-        <w:t>Task 20 – Student 3 Supplementary - Produce an analysis report.</w:t>
-      </w:r>
-    </w:p>
-    <w:p>
-      <w:pPr>
-        <w:rPr>
-          <w:lang w:val="en-GB"/>
-        </w:rPr>
-      </w:pPr>
-      <w:r>
-        <w:rPr>
-          <w:lang w:val="en-GB"/>
-        </w:rPr>
-        <w:t>•</w:t>
-      </w:r>
-      <w:r>
-        <w:rPr>
-          <w:lang w:val="en-GB"/>
-        </w:rPr>
-        <w:tab/>
-        <w:t xml:space="preserve">Task 21 – Student 3 Supplementary - Produce a planning and progress report. </w:t>
-      </w:r>
-    </w:p>
-    <w:p>
-      <w:pPr>
-        <w:rPr>
-          <w:lang w:val="en-GB"/>
-        </w:rPr>
-      </w:pPr>
-      <w:r>
-        <w:rPr>
-          <w:lang w:val="en-GB"/>
-        </w:rPr>
-        <w:t>•</w:t>
-      </w:r>
-      <w:r>
-        <w:rPr>
-          <w:lang w:val="en-GB"/>
-        </w:rPr>
-        <w:tab/>
-        <w:t xml:space="preserve">Task 22 – Student 3 Supplementary - Produce a lint report. </w:t>
-      </w:r>
-    </w:p>
-    <w:p>
-      <w:pPr>
-        <w:rPr>
-          <w:lang w:val="en-GB"/>
-        </w:rPr>
-      </w:pPr>
-      <w:r>
-        <w:rPr>
-          <w:lang w:val="en-GB"/>
-        </w:rPr>
-        <w:t>•</w:t>
-      </w:r>
-      <w:r>
-        <w:rPr>
-          <w:lang w:val="en-GB"/>
-        </w:rPr>
-        <w:tab/>
-        <w:t xml:space="preserve">Task 31 – Group Supplementary - Operations by authenticated principals on notices. </w:t>
-      </w:r>
-    </w:p>
-    <w:p>
-      <w:pPr>
-        <w:rPr>
-          <w:lang w:val="en-GB"/>
-        </w:rPr>
-      </w:pPr>
-    </w:p>
-    <w:p>
-      <w:r>
-        <w:lastRenderedPageBreak/>
-        <w:t xml:space="preserve">Todas las tareas mencionadas han sido realizadas al 100% y testeadas para evitar encontrar errores. </w:t>
-      </w:r>
-    </w:p>
-    <w:p>
-      <w:r>
-        <w:t xml:space="preserve">Además de estas tareas, he estado realizado durante todos los entregable los </w:t>
-      </w:r>
-      <w:proofErr w:type="spellStart"/>
-      <w:r>
-        <w:t>reports</w:t>
-      </w:r>
-      <w:proofErr w:type="spellEnd"/>
-      <w:r>
-        <w:t xml:space="preserve"> grupales junto con mis compañeros de grupo.</w:t>
-      </w:r>
-    </w:p>
-    <w:p/>
-    <w:p>
-      <w:r>
-        <w:t>También se presenta un pequeño estudio sobre el coste real y el coste estimado.</w:t>
-      </w:r>
-    </w:p>
-    <w:p>
-      <w:r>
-        <w:rPr>
-          <w:noProof/>
-        </w:rPr>
-        <w:drawing>
-          <wp:inline distT="0" distB="0" distL="0" distR="0" wp14:anchorId="34F5BEA1" wp14:editId="405FC123">
-            <wp:extent cx="4791710" cy="3540760"/>
-            <wp:effectExtent l="0" t="0" r="8890" b="2540"/>
-            <wp:docPr id="1093598126" name="Imagen 4" descr="Gráfico, Gráfico de líneas&#10;&#10;Descripción generada automáticamente"/>
-            <wp:cNvGraphicFramePr>
-              <a:graphicFrameLocks xmlns:a="http://schemas.openxmlformats.org/drawingml/2006/main" noChangeAspect="1"/>
-            </wp:cNvGraphicFramePr>
-            <a:graphic xmlns:a="http://schemas.openxmlformats.org/drawingml/2006/main">
-              <a:graphicData uri="http://schemas.openxmlformats.org/drawingml/2006/picture">
-                <pic:pic xmlns:pic="http://schemas.openxmlformats.org/drawingml/2006/picture">
-                  <pic:nvPicPr>
-                    <pic:cNvPr id="1093598126" name="Imagen 4" descr="Gráfico, Gráfico de líneas&#10;&#10;Descripción generada automáticamente"/>
-                    <pic:cNvPicPr>
-                      <a:picLocks noChangeAspect="1" noChangeArrowheads="1"/>
-                    </pic:cNvPicPr>
-                  </pic:nvPicPr>
-                  <pic:blipFill>
-                    <a:blip r:embed="rId18">
-                      <a:extLst>
-                        <a:ext uri="{28A0092B-C50C-407E-A947-70E740481C1C}">
-                          <a14:useLocalDpi xmlns:a14="http://schemas.microsoft.com/office/drawing/2010/main" val="0"/>
-                        </a:ext>
-                      </a:extLst>
-                    </a:blip>
-                    <a:srcRect/>
-                    <a:stretch>
-                      <a:fillRect/>
-                    </a:stretch>
-                  </pic:blipFill>
-                  <pic:spPr bwMode="auto">
-                    <a:xfrm>
-                      <a:off x="0" y="0"/>
-                      <a:ext cx="4791710" cy="3540760"/>
-                    </a:xfrm>
-                    <a:prstGeom prst="rect">
-                      <a:avLst/>
-                    </a:prstGeom>
-                    <a:noFill/>
-                    <a:ln>
-                      <a:noFill/>
-                    </a:ln>
-                  </pic:spPr>
-                </pic:pic>
-              </a:graphicData>
-            </a:graphic>
-          </wp:inline>
-        </w:drawing>
-      </w:r>
-    </w:p>
-    <w:p>
-      <w:pPr>
-        <w:pStyle w:val="Ttulo2"/>
-      </w:pPr>
-      <w:bookmarkStart w:id="12" w:name="_Toc160797237"/>
-      <w:r>
-        <w:t>Conclusiones</w:t>
-      </w:r>
       <w:bookmarkEnd w:id="12"/>
     </w:p>
     <w:p>
@@ -2935,15 +2810,7 @@
         <w:t xml:space="preserve">Todas las tareas asignadas han sido realizadas con éxito y antes de la fecha acordada, sin embargo, se ha excedido en el tiempo dedicado </w:t>
       </w:r>
       <w:r>
-        <w:t xml:space="preserve">en las tareas debido a que se han tenido que hacer numerosas correcciones para que el proyecto contara con el </w:t>
-      </w:r>
-      <w:proofErr w:type="spellStart"/>
-      <w:r>
-        <w:t>feedback</w:t>
-      </w:r>
-      <w:proofErr w:type="spellEnd"/>
-      <w:r>
-        <w:t xml:space="preserve"> del profesor dado en clase y con la teoría dada.</w:t>
+        <w:t>en las tareas debido a que se han tenido que hacer numerosas correcciones para que el proyecto contara con el feedback del profesor dado en clase y con la teoría dada.</w:t>
       </w:r>
     </w:p>
     <w:p>
@@ -6010,6 +5877,20 @@
       <w:lang w:eastAsia="es-ES"/>
     </w:rPr>
   </w:style>
+  <w:style w:type="paragraph" w:customStyle="1" w:styleId="Default">
+    <w:name w:val="Default"/>
+    <w:rsid w:val="002E428E"/>
+    <w:pPr>
+      <w:autoSpaceDE w:val="0"/>
+      <w:autoSpaceDN w:val="0"/>
+      <w:adjustRightInd w:val="0"/>
+    </w:pPr>
+    <w:rPr>
+      <w:rFonts w:ascii="Calibri" w:hAnsi="Calibri" w:cs="Calibri"/>
+      <w:color w:val="000000"/>
+      <w:lang w:val="es-ES"/>
+    </w:rPr>
+  </w:style>
 </w:styles>
 </file>
 
@@ -6309,6 +6190,10 @@
 </file>
 
 <file path=customXml/item1.xml><?xml version="1.0" encoding="utf-8"?>
+<b:Sources xmlns:b="http://schemas.openxmlformats.org/officeDocument/2006/bibliography" xmlns="http://schemas.openxmlformats.org/officeDocument/2006/bibliography" SelectedStyle="\APASixthEditionOfficeOnline.xsl" StyleName="APA" Version="6"/>
+</file>
+
+<file path=customXml/item2.xml><?xml version="1.0" encoding="utf-8"?>
 <ct:contentTypeSchema xmlns:ct="http://schemas.microsoft.com/office/2006/metadata/contentType" xmlns:ma="http://schemas.microsoft.com/office/2006/metadata/properties/metaAttributes" ct:_="" ma:_="" ma:contentTypeName="Document" ma:contentTypeID="0x0101005B2744A0F3C5FC40848CBD71B4D9DAA2" ma:contentTypeVersion="11" ma:contentTypeDescription="Create a new document." ma:contentTypeScope="" ma:versionID="662a5b85ad6b90d67bb4c6e2cba28970">
   <xsd:schema xmlns:xsd="http://www.w3.org/2001/XMLSchema" xmlns:xs="http://www.w3.org/2001/XMLSchema" xmlns:p="http://schemas.microsoft.com/office/2006/metadata/properties" xmlns:ns2="591cd0f8-0474-4738-8401-d714496fe932" xmlns:ns3="65b21f57-044f-4604-801b-76c585a7405c" targetNamespace="http://schemas.microsoft.com/office/2006/metadata/properties" ma:root="true" ma:fieldsID="24c47946baefdf82d282471a30f57fcd" ns2:_="" ns3:_="">
     <xsd:import namespace="591cd0f8-0474-4738-8401-d714496fe932"/>
@@ -6503,20 +6388,7 @@
 </ct:contentTypeSchema>
 </file>
 
-<file path=customXml/item2.xml><?xml version="1.0" encoding="utf-8"?>
-<b:Sources xmlns:b="http://schemas.openxmlformats.org/officeDocument/2006/bibliography" xmlns="http://schemas.openxmlformats.org/officeDocument/2006/bibliography" SelectedStyle="\APASixthEditionOfficeOnline.xsl" StyleName="APA" Version="6"/>
-</file>
-
 <file path=customXml/item3.xml><?xml version="1.0" encoding="utf-8"?>
-<?mso-contentType ?>
-<FormTemplates xmlns="http://schemas.microsoft.com/sharepoint/v3/contenttype/forms">
-  <Display>DocumentLibraryForm</Display>
-  <Edit>DocumentLibraryForm</Edit>
-  <New>DocumentLibraryForm</New>
-</FormTemplates>
-</file>
-
-<file path=customXml/item4.xml><?xml version="1.0" encoding="utf-8"?>
 <p:properties xmlns:p="http://schemas.microsoft.com/office/2006/metadata/properties" xmlns:xsi="http://www.w3.org/2001/XMLSchema-instance" xmlns:pc="http://schemas.microsoft.com/office/infopath/2007/PartnerControls">
   <documentManagement>
     <lcf76f155ced4ddcb4097134ff3c332f xmlns="591cd0f8-0474-4738-8401-d714496fe932">
@@ -6527,7 +6399,24 @@
 </p:properties>
 </file>
 
+<file path=customXml/item4.xml><?xml version="1.0" encoding="utf-8"?>
+<?mso-contentType ?>
+<FormTemplates xmlns="http://schemas.microsoft.com/sharepoint/v3/contenttype/forms">
+  <Display>DocumentLibraryForm</Display>
+  <Edit>DocumentLibraryForm</Edit>
+  <New>DocumentLibraryForm</New>
+</FormTemplates>
+</file>
+
 <file path=customXml/itemProps1.xml><?xml version="1.0" encoding="utf-8"?>
+<ds:datastoreItem xmlns:ds="http://schemas.openxmlformats.org/officeDocument/2006/customXml" ds:itemID="{B3D8B919-3BFC-455B-8F21-59E0A6521532}">
+  <ds:schemaRefs>
+    <ds:schemaRef ds:uri="http://schemas.openxmlformats.org/officeDocument/2006/bibliography"/>
+  </ds:schemaRefs>
+</ds:datastoreItem>
+</file>
+
+<file path=customXml/itemProps2.xml><?xml version="1.0" encoding="utf-8"?>
 <ds:datastoreItem xmlns:ds="http://schemas.openxmlformats.org/officeDocument/2006/customXml" ds:itemID="{264800F3-18FD-4E89-854A-47D151F0A251}">
   <ds:schemaRefs>
     <ds:schemaRef ds:uri="http://schemas.microsoft.com/office/2006/metadata/contentType"/>
@@ -6546,23 +6435,7 @@
 </ds:datastoreItem>
 </file>
 
-<file path=customXml/itemProps2.xml><?xml version="1.0" encoding="utf-8"?>
-<ds:datastoreItem xmlns:ds="http://schemas.openxmlformats.org/officeDocument/2006/customXml" ds:itemID="{B3D8B919-3BFC-455B-8F21-59E0A6521532}">
-  <ds:schemaRefs>
-    <ds:schemaRef ds:uri="http://schemas.openxmlformats.org/officeDocument/2006/bibliography"/>
-  </ds:schemaRefs>
-</ds:datastoreItem>
-</file>
-
 <file path=customXml/itemProps3.xml><?xml version="1.0" encoding="utf-8"?>
-<ds:datastoreItem xmlns:ds="http://schemas.openxmlformats.org/officeDocument/2006/customXml" ds:itemID="{065F5E07-5487-4F28-90FD-A0F9578686E4}">
-  <ds:schemaRefs>
-    <ds:schemaRef ds:uri="http://schemas.microsoft.com/sharepoint/v3/contenttype/forms"/>
-  </ds:schemaRefs>
-</ds:datastoreItem>
-</file>
-
-<file path=customXml/itemProps4.xml><?xml version="1.0" encoding="utf-8"?>
 <ds:datastoreItem xmlns:ds="http://schemas.openxmlformats.org/officeDocument/2006/customXml" ds:itemID="{05AD0F2C-FF07-4655-B2F6-3CB46C47939A}">
   <ds:schemaRefs>
     <ds:schemaRef ds:uri="http://schemas.microsoft.com/office/2006/metadata/properties"/>
@@ -6571,4 +6444,12 @@
     <ds:schemaRef ds:uri="65b21f57-044f-4604-801b-76c585a7405c"/>
   </ds:schemaRefs>
 </ds:datastoreItem>
+</file>
+
+<file path=customXml/itemProps4.xml><?xml version="1.0" encoding="utf-8"?>
+<ds:datastoreItem xmlns:ds="http://schemas.openxmlformats.org/officeDocument/2006/customXml" ds:itemID="{065F5E07-5487-4F28-90FD-A0F9578686E4}">
+  <ds:schemaRefs>
+    <ds:schemaRef ds:uri="http://schemas.microsoft.com/sharepoint/v3/contenttype/forms"/>
+  </ds:schemaRefs>
+</ds:datastoreItem>
 </file>
</xml_diff>